<commit_message>
Typo fixed, Grammerly used
</commit_message>
<xml_diff>
--- a/Business Statement Report/BSdraft.docx
+++ b/Business Statement Report/BSdraft.docx
@@ -20,96 +20,107 @@
         </w:rPr>
         <w:t>Brief History</w:t>
       </w:r>
-    </w:p>
-    <w:p>
-      <w:r>
-        <w:t xml:space="preserve">We established RALAZABA ELECTORONICs while co-founders are the part of Middle East Technical University. Everything began with Engineering Design lesson. Co-founders were bounded by their strength of analytical thinking and brain storming. </w:t>
-      </w:r>
-    </w:p>
-    <w:p/>
-    <w:p>
-      <w:pPr>
+      <w:r>
         <w:rPr>
           <w:b/>
           <w:i/>
           <w:sz w:val="28"/>
           <w:szCs w:val="28"/>
         </w:rPr>
-      </w:pPr>
-      <w:r>
+        <w:t xml:space="preserve"> of The Company</w:t>
+      </w:r>
+    </w:p>
+    <w:p>
+      <w:r>
+        <w:t xml:space="preserve">We established </w:t>
+      </w:r>
+      <w:proofErr w:type="spellStart"/>
+      <w:r>
+        <w:t>Ralazaba</w:t>
+      </w:r>
+      <w:proofErr w:type="spellEnd"/>
+      <w:r>
+        <w:t xml:space="preserve"> Electronics while co-founders are the part of Middle East Technical University. Everything began with Engineering Design lesson. Co-founders were bounded by their strength of analytical thinking and brainstorming.</w:t>
+      </w:r>
+    </w:p>
+    <w:p>
+      <w:pPr>
         <w:rPr>
           <w:b/>
           <w:i/>
           <w:sz w:val="28"/>
           <w:szCs w:val="28"/>
         </w:rPr>
-        <w:t>Mission</w:t>
-      </w:r>
-    </w:p>
-    <w:p>
-      <w:proofErr w:type="spellStart"/>
-      <w:r>
-        <w:t>Ralazaba</w:t>
-      </w:r>
-      <w:proofErr w:type="spellEnd"/>
-      <w:r>
-        <w:t xml:space="preserve"> Electronics make</w:t>
-      </w:r>
-      <w:r>
-        <w:t xml:space="preserve"> the dreams of people</w:t>
-      </w:r>
-      <w:r>
-        <w:t xml:space="preserve"> real </w:t>
-      </w:r>
-      <w:r>
-        <w:t>as creating analytical solutions about twenty-one century issues.  We are always one step ahead of world. So, we have unique and practical solutions brought to you.</w:t>
-      </w:r>
-    </w:p>
-    <w:p/>
-    <w:p>
-      <w:pPr>
+      </w:pPr>
+      <w:r>
         <w:rPr>
           <w:b/>
           <w:i/>
           <w:sz w:val="28"/>
           <w:szCs w:val="28"/>
         </w:rPr>
-      </w:pPr>
-      <w:r>
+        <w:t>Mission</w:t>
+      </w:r>
+    </w:p>
+    <w:p>
+      <w:proofErr w:type="spellStart"/>
+      <w:r>
+        <w:t>Ralazaba</w:t>
+      </w:r>
+      <w:proofErr w:type="spellEnd"/>
+      <w:r>
+        <w:t xml:space="preserve"> Electronics make the dreams of people real as creating analytical solutions about twenty-one-century issues.  We are always one step ahead of the world. So, we have unique and practical solutions brought to you.</w:t>
+      </w:r>
+    </w:p>
+    <w:p>
+      <w:pPr>
         <w:rPr>
           <w:b/>
           <w:i/>
           <w:sz w:val="28"/>
           <w:szCs w:val="28"/>
         </w:rPr>
-        <w:t>Vision</w:t>
-      </w:r>
-    </w:p>
-    <w:p>
-      <w:r>
-        <w:t xml:space="preserve">We will unbind our thinking border. We will prepare a more happy and easy life thanks to improving our solutions about everything. Our motivation is </w:t>
-      </w:r>
-      <w:r>
-        <w:t>that is done by us until this time. Our aspiration that being the Solution of Things.</w:t>
-      </w:r>
-    </w:p>
-    <w:p/>
-    <w:p>
-      <w:pPr>
+      </w:pPr>
+      <w:r>
         <w:rPr>
           <w:b/>
           <w:i/>
           <w:sz w:val="28"/>
           <w:szCs w:val="28"/>
         </w:rPr>
-      </w:pPr>
-      <w:r>
+        <w:t>Vision</w:t>
+      </w:r>
+    </w:p>
+    <w:p>
+      <w:r>
+        <w:t xml:space="preserve">We will unbind our thinking border. We will prepare a more happy and easy life thanks to improving our solutions about everything. Our motivation is </w:t>
+      </w:r>
+      <w:r>
+        <w:t>that is done by us until this time. Our aspiration that b</w:t>
+      </w:r>
+      <w:bookmarkStart w:id="0" w:name="_GoBack"/>
+      <w:bookmarkEnd w:id="0"/>
+      <w:r>
+        <w:t>eing the Solution of Things.</w:t>
+      </w:r>
+    </w:p>
+    <w:p/>
+    <w:p>
+      <w:pPr>
         <w:rPr>
           <w:b/>
           <w:i/>
           <w:sz w:val="28"/>
           <w:szCs w:val="28"/>
         </w:rPr>
+      </w:pPr>
+      <w:r>
+        <w:rPr>
+          <w:b/>
+          <w:i/>
+          <w:sz w:val="28"/>
+          <w:szCs w:val="28"/>
+        </w:rPr>
         <w:t>Values</w:t>
       </w:r>
     </w:p>
@@ -142,10 +153,7 @@
     <w:p/>
     <w:p/>
     <w:p/>
-    <w:p>
-      <w:bookmarkStart w:id="0" w:name="_GoBack"/>
-      <w:bookmarkEnd w:id="0"/>
-    </w:p>
+    <w:p/>
     <w:p>
       <w:pPr>
         <w:rPr>

</xml_diff>